<commit_message>
Added line numbers to word doc template and cleaned up directory
</commit_message>
<xml_diff>
--- a/Manuscript/doc_template.docx
+++ b/Manuscript/doc_template.docx
@@ -235,6 +235,7 @@
     <w:sectPr>
       <w:pgSz w:w="12240" w:h="15840"/>
       <w:pgMar w:top="1440" w:right="1440" w:bottom="1440" w:left="1440" w:header="720" w:footer="720" w:gutter="0"/>
+      <w:lnNumType w:countBy="1" w:restart="continuous"/>
       <w:cols w:space="720"/>
     </w:sectPr>
   </w:body>
@@ -1619,6 +1620,13 @@
       <w:shd w:val="clear" w:color="auto" w:fill="F8F8F8"/>
     </w:rPr>
   </w:style>
+  <w:style w:type="character" w:styleId="LineNumber">
+    <w:name w:val="line number"/>
+    <w:basedOn w:val="DefaultParagraphFont"/>
+    <w:semiHidden/>
+    <w:unhideWhenUsed/>
+    <w:rsid w:val="00A03E39"/>
+  </w:style>
 </w:styles>
 </file>
 

</xml_diff>

<commit_message>
Fixed error with document knitting
File name of bibliography style cannot include underscores
</commit_message>
<xml_diff>
--- a/Manuscript/doc_template.docx
+++ b/Manuscript/doc_template.docx
@@ -41,6 +41,14 @@
       <w:bookmarkStart w:id="0" w:name="introduction"/>
       <w:r>
         <w:t>Heading 1</w:t>
+      </w:r>
+    </w:p>
+    <w:p>
+      <w:pPr>
+        <w:pStyle w:val="Heading2"/>
+      </w:pPr>
+      <w:r>
+        <w:t>Heading 2</w:t>
       </w:r>
     </w:p>
     <w:p>
@@ -809,6 +817,10 @@
   <w:style w:type="paragraph" w:default="1" w:styleId="Normal">
     <w:name w:val="Normal"/>
     <w:qFormat/>
+    <w:rsid w:val="003F629D"/>
+    <w:rPr>
+      <w:rFonts w:ascii="Times New Roman" w:hAnsi="Times New Roman"/>
+    </w:rPr>
   </w:style>
   <w:style w:type="paragraph" w:styleId="Heading1">
     <w:name w:val="heading 1"/>
@@ -816,15 +828,15 @@
     <w:next w:val="BodyText"/>
     <w:uiPriority w:val="9"/>
     <w:qFormat/>
-    <w:rsid w:val="00727414"/>
+    <w:rsid w:val="003F629D"/>
     <w:pPr>
       <w:keepNext/>
       <w:keepLines/>
-      <w:spacing w:before="480" w:after="0"/>
+      <w:spacing w:after="240"/>
       <w:outlineLvl w:val="0"/>
     </w:pPr>
     <w:rPr>
-      <w:rFonts w:ascii="Times New Roman" w:eastAsiaTheme="majorEastAsia" w:hAnsi="Times New Roman" w:cstheme="majorBidi"/>
+      <w:rFonts w:eastAsiaTheme="majorEastAsia" w:cstheme="majorBidi"/>
       <w:b/>
       <w:bCs/>
       <w:szCs w:val="32"/>
@@ -837,15 +849,15 @@
     <w:uiPriority w:val="9"/>
     <w:unhideWhenUsed/>
     <w:qFormat/>
-    <w:rsid w:val="00727414"/>
+    <w:rsid w:val="003F629D"/>
     <w:pPr>
       <w:keepNext/>
       <w:keepLines/>
-      <w:spacing w:before="200" w:after="0"/>
+      <w:spacing w:after="240"/>
       <w:outlineLvl w:val="1"/>
     </w:pPr>
     <w:rPr>
-      <w:rFonts w:ascii="Times New Roman" w:eastAsiaTheme="majorEastAsia" w:hAnsi="Times New Roman" w:cstheme="majorBidi"/>
+      <w:rFonts w:eastAsiaTheme="majorEastAsia" w:cstheme="majorBidi"/>
       <w:bCs/>
       <w:i/>
       <w:szCs w:val="28"/>
@@ -1013,28 +1025,25 @@
     <w:name w:val="Body Text"/>
     <w:basedOn w:val="Normal"/>
     <w:qFormat/>
-    <w:rsid w:val="00727414"/>
-    <w:pPr>
-      <w:spacing w:before="180" w:after="180"/>
-    </w:pPr>
-    <w:rPr>
-      <w:rFonts w:ascii="Times New Roman" w:hAnsi="Times New Roman"/>
-    </w:rPr>
+    <w:rsid w:val="002C0571"/>
+    <w:pPr>
+      <w:spacing w:after="240" w:line="480" w:lineRule="auto"/>
+    </w:pPr>
   </w:style>
   <w:style w:type="paragraph" w:customStyle="1" w:styleId="FirstParagraph">
     <w:name w:val="First Paragraph"/>
     <w:basedOn w:val="BodyText"/>
     <w:next w:val="BodyText"/>
     <w:qFormat/>
-    <w:rsid w:val="00727414"/>
+    <w:rsid w:val="002C0571"/>
   </w:style>
   <w:style w:type="paragraph" w:customStyle="1" w:styleId="Compact">
     <w:name w:val="Compact"/>
     <w:basedOn w:val="BodyText"/>
     <w:qFormat/>
-    <w:rsid w:val="00727414"/>
-    <w:pPr>
-      <w:spacing w:before="36" w:after="36"/>
+    <w:rsid w:val="00357890"/>
+    <w:pPr>
+      <w:spacing w:before="60" w:after="60" w:line="240" w:lineRule="auto"/>
       <w:jc w:val="center"/>
     </w:pPr>
   </w:style>
@@ -1050,7 +1059,7 @@
       <w:spacing w:before="480" w:after="240"/>
     </w:pPr>
     <w:rPr>
-      <w:rFonts w:ascii="Times New Roman" w:eastAsiaTheme="majorEastAsia" w:hAnsi="Times New Roman" w:cstheme="majorBidi"/>
+      <w:rFonts w:eastAsiaTheme="majorEastAsia" w:cstheme="majorBidi"/>
       <w:b/>
       <w:bCs/>
       <w:sz w:val="36"/>
@@ -1102,14 +1111,13 @@
     <w:basedOn w:val="Normal"/>
     <w:next w:val="BodyText"/>
     <w:qFormat/>
-    <w:rsid w:val="00727414"/>
+    <w:rsid w:val="003F629D"/>
     <w:pPr>
       <w:keepNext/>
       <w:keepLines/>
-      <w:spacing w:before="300" w:after="300"/>
-    </w:pPr>
-    <w:rPr>
-      <w:rFonts w:ascii="Times New Roman" w:hAnsi="Times New Roman"/>
+      <w:spacing w:before="300" w:after="300" w:line="480" w:lineRule="auto"/>
+    </w:pPr>
+    <w:rPr>
       <w:szCs w:val="20"/>
     </w:rPr>
   </w:style>
@@ -1118,9 +1126,6 @@
     <w:basedOn w:val="Normal"/>
     <w:qFormat/>
     <w:rsid w:val="00727414"/>
-    <w:rPr>
-      <w:rFonts w:ascii="Times New Roman" w:hAnsi="Times New Roman"/>
-    </w:rPr>
   </w:style>
   <w:style w:type="paragraph" w:styleId="BlockText">
     <w:name w:val="Block Text"/>
@@ -1207,7 +1212,6 @@
       <w:spacing w:before="360"/>
     </w:pPr>
     <w:rPr>
-      <w:rFonts w:ascii="Times New Roman" w:hAnsi="Times New Roman"/>
       <w:sz w:val="20"/>
     </w:rPr>
   </w:style>
@@ -1219,7 +1223,6 @@
       <w:spacing w:before="120" w:after="360"/>
     </w:pPr>
     <w:rPr>
-      <w:rFonts w:ascii="Times New Roman" w:hAnsi="Times New Roman"/>
       <w:sz w:val="20"/>
     </w:rPr>
   </w:style>
@@ -1235,7 +1238,6 @@
       <w:keepNext/>
     </w:pPr>
     <w:rPr>
-      <w:rFonts w:ascii="Times New Roman" w:hAnsi="Times New Roman"/>
       <w:i/>
       <w:sz w:val="20"/>
     </w:rPr>

</xml_diff>